<commit_message>
update class quản lý NPP
</commit_message>
<xml_diff>
--- a/BaoCao/FRA/FRA_ClassDiagram/Sau_Review/[Team1][RV_FRA_CL]QuanLi_NPP_DoiTra.docx
+++ b/BaoCao/FRA/FRA_ClassDiagram/Sau_Review/[Team1][RV_FRA_CL]QuanLi_NPP_DoiTra.docx
@@ -21,10 +21,10 @@
           <w:szCs w:val="26"/>
         </w:rPr>
         <w:drawing>
-          <wp:inline distT="0" distB="0" distL="0" distR="0">
-            <wp:extent cx="5943600" cy="4114800"/>
-            <wp:effectExtent l="0" t="0" r="0" b="0"/>
-            <wp:docPr id="1" name="Hình ảnh 1"/>
+          <wp:inline distT="0" distB="0" distL="0" distR="0" wp14:anchorId="077B6BC9" wp14:editId="24E2A61C">
+            <wp:extent cx="5943600" cy="4257675"/>
+            <wp:effectExtent l="0" t="0" r="0" b="9525"/>
+            <wp:docPr id="2" name="Hình ảnh 2"/>
             <wp:cNvGraphicFramePr>
               <a:graphicFrameLocks xmlns:a="http://schemas.openxmlformats.org/drawingml/2006/main" noChangeAspect="1"/>
             </wp:cNvGraphicFramePr>
@@ -53,7 +53,7 @@
                   <pic:spPr bwMode="auto">
                     <a:xfrm>
                       <a:off x="0" y="0"/>
-                      <a:ext cx="5943600" cy="4114800"/>
+                      <a:ext cx="5943600" cy="4257675"/>
                     </a:xfrm>
                     <a:prstGeom prst="rect">
                       <a:avLst/>
@@ -69,6 +69,8 @@
           </wp:inline>
         </w:drawing>
       </w:r>
+      <w:bookmarkStart w:id="0" w:name="_GoBack"/>
+      <w:bookmarkEnd w:id="0"/>
     </w:p>
     <w:p>
       <w:pPr>
@@ -6624,8 +6626,6 @@
           <w:szCs w:val="26"/>
         </w:rPr>
       </w:pPr>
-      <w:bookmarkStart w:id="0" w:name="_GoBack"/>
-      <w:bookmarkEnd w:id="0"/>
     </w:p>
     <w:tbl>
       <w:tblPr>
@@ -21944,7 +21944,7 @@
 </file>
 
 <file path=customXml/itemProps1.xml><?xml version="1.0" encoding="utf-8"?>
-<ds:datastoreItem xmlns:ds="http://schemas.openxmlformats.org/officeDocument/2006/customXml" ds:itemID="{AAF69931-C5AE-48E0-9B0D-2F8B602DE9E6}">
+<ds:datastoreItem xmlns:ds="http://schemas.openxmlformats.org/officeDocument/2006/customXml" ds:itemID="{8453E442-DC5C-4130-BBA2-EB0D45943FBB}">
   <ds:schemaRefs>
     <ds:schemaRef ds:uri="http://schemas.openxmlformats.org/officeDocument/2006/bibliography"/>
   </ds:schemaRefs>

</xml_diff>